<commit_message>
Update REUNIÓN - 16 ABRIL 2024.docx
</commit_message>
<xml_diff>
--- a/docs/aux_doc/REUNIÓN - 16 ABRIL 2024.docx
+++ b/docs/aux_doc/REUNIÓN - 16 ABRIL 2024.docx
@@ -1,6 +1,6 @@
 
 <file path=word/document.xml><?xml version="1.0" encoding="utf-8"?>
-<w:document xmlns:wpc="http://schemas.microsoft.com/office/word/2010/wordprocessingCanvas" xmlns:cx="http://schemas.microsoft.com/office/drawing/2014/chartex" xmlns:cx1="http://schemas.microsoft.com/office/drawing/2015/9/8/chartex" xmlns:cx2="http://schemas.microsoft.com/office/drawing/2015/10/21/chartex" xmlns:cx3="http://schemas.microsoft.com/office/drawing/2016/5/9/chartex" xmlns:cx4="http://schemas.microsoft.com/office/drawing/2016/5/10/chartex" xmlns:cx5="http://schemas.microsoft.com/office/drawing/2016/5/11/chartex" xmlns:cx6="http://schemas.microsoft.com/office/drawing/2016/5/12/chartex" xmlns:cx7="http://schemas.microsoft.com/office/drawing/2016/5/13/chartex" xmlns:cx8="http://schemas.microsoft.com/office/drawing/2016/5/14/chartex" xmlns:mc="http://schemas.openxmlformats.org/markup-compatibility/2006" xmlns:aink="http://schemas.microsoft.com/office/drawing/2016/ink" xmlns:am3d="http://schemas.microsoft.com/office/drawing/2017/model3d" xmlns:o="urn:schemas-microsoft-com:office:office" xmlns:oel="http://schemas.microsoft.com/office/2019/extlst" xmlns:r="http://schemas.openxmlformats.org/officeDocument/2006/relationships" xmlns:m="http://schemas.openxmlformats.org/officeDocument/2006/math" xmlns:v="urn:schemas-microsoft-com:vml" xmlns:wp14="http://schemas.microsoft.com/office/word/2010/wordprocessingDrawing" xmlns:wp="http://schemas.openxmlformats.org/drawingml/2006/wordprocessingDrawing" xmlns:w10="urn:schemas-microsoft-com:office:word" xmlns:w="http://schemas.openxmlformats.org/wordprocessingml/2006/main" xmlns:w14="http://schemas.microsoft.com/office/word/2010/wordml" xmlns:w15="http://schemas.microsoft.com/office/word/2012/wordml" xmlns:w16cex="http://schemas.microsoft.com/office/word/2018/wordml/cex" xmlns:w16cid="http://schemas.microsoft.com/office/word/2016/wordml/cid" xmlns:w16="http://schemas.microsoft.com/office/word/2018/wordml" xmlns:w16du="http://schemas.microsoft.com/office/word/2023/wordml/word16du" xmlns:w16sdtdh="http://schemas.microsoft.com/office/word/2020/wordml/sdtdatahash" xmlns:w16se="http://schemas.microsoft.com/office/word/2015/wordml/symex" xmlns:wpg="http://schemas.microsoft.com/office/word/2010/wordprocessingGroup" xmlns:wpi="http://schemas.microsoft.com/office/word/2010/wordprocessingInk" xmlns:wne="http://schemas.microsoft.com/office/word/2006/wordml" xmlns:wps="http://schemas.microsoft.com/office/word/2010/wordprocessingShape" mc:Ignorable="w14 w15 w16se w16cid w16 w16cex w16sdtdh w16du wp14">
+<w:document xmlns:wpc="http://schemas.microsoft.com/office/word/2010/wordprocessingCanvas" xmlns:cx="http://schemas.microsoft.com/office/drawing/2014/chartex" xmlns:cx1="http://schemas.microsoft.com/office/drawing/2015/9/8/chartex" xmlns:cx2="http://schemas.microsoft.com/office/drawing/2015/10/21/chartex" xmlns:cx3="http://schemas.microsoft.com/office/drawing/2016/5/9/chartex" xmlns:cx4="http://schemas.microsoft.com/office/drawing/2016/5/10/chartex" xmlns:cx5="http://schemas.microsoft.com/office/drawing/2016/5/11/chartex" xmlns:cx6="http://schemas.microsoft.com/office/drawing/2016/5/12/chartex" xmlns:cx7="http://schemas.microsoft.com/office/drawing/2016/5/13/chartex" xmlns:cx8="http://schemas.microsoft.com/office/drawing/2016/5/14/chartex" xmlns:mc="http://schemas.openxmlformats.org/markup-compatibility/2006" xmlns:aink="http://schemas.microsoft.com/office/drawing/2016/ink" xmlns:am3d="http://schemas.microsoft.com/office/drawing/2017/model3d" xmlns:o="urn:schemas-microsoft-com:office:office" xmlns:oel="http://schemas.microsoft.com/office/2019/extlst" xmlns:r="http://schemas.openxmlformats.org/officeDocument/2006/relationships" xmlns:m="http://schemas.openxmlformats.org/officeDocument/2006/math" xmlns:v="urn:schemas-microsoft-com:vml" xmlns:wp14="http://schemas.microsoft.com/office/word/2010/wordprocessingDrawing" xmlns:wp="http://schemas.openxmlformats.org/drawingml/2006/wordprocessingDrawing" xmlns:w10="urn:schemas-microsoft-com:office:word" xmlns:w="http://schemas.openxmlformats.org/wordprocessingml/2006/main" xmlns:w14="http://schemas.microsoft.com/office/word/2010/wordml" xmlns:w15="http://schemas.microsoft.com/office/word/2012/wordml" xmlns:w16cex="http://schemas.microsoft.com/office/word/2018/wordml/cex" xmlns:w16cid="http://schemas.microsoft.com/office/word/2016/wordml/cid" xmlns:w16="http://schemas.microsoft.com/office/word/2018/wordml" xmlns:w16sdtdh="http://schemas.microsoft.com/office/word/2020/wordml/sdtdatahash" xmlns:w16se="http://schemas.microsoft.com/office/word/2015/wordml/symex" xmlns:wpg="http://schemas.microsoft.com/office/word/2010/wordprocessingGroup" xmlns:wpi="http://schemas.microsoft.com/office/word/2010/wordprocessingInk" xmlns:wne="http://schemas.microsoft.com/office/word/2006/wordml" xmlns:wps="http://schemas.microsoft.com/office/word/2010/wordprocessingShape" mc:Ignorable="w14 w15 w16se w16cid w16 w16cex w16sdtdh wp14">
   <w:body>
     <w:p>
       <w:pPr>
@@ -505,23 +505,7 @@
           <w:bCs/>
           <w:color w:val="FF0000"/>
         </w:rPr>
-        <w:t>primera l</w:t>
-      </w:r>
-      <w:r>
-        <w:rPr>
-          <w:b/>
-          <w:bCs/>
-          <w:color w:val="FF0000"/>
-        </w:rPr>
-        <w:t>í</w:t>
-      </w:r>
-      <w:r>
-        <w:rPr>
-          <w:b/>
-          <w:bCs/>
-          <w:color w:val="FF0000"/>
-        </w:rPr>
-        <w:t>nea del script</w:t>
+        <w:t>primera línea del script</w:t>
       </w:r>
       <w:r>
         <w:rPr>
@@ -812,15 +796,7 @@
           <w:bCs/>
           <w:color w:val="FF0000"/>
         </w:rPr>
-        <w:t xml:space="preserve">, cuidado con escribir cosas fuera de las columnas </w:t>
-      </w:r>
-      <w:r>
-        <w:rPr>
-          <w:b/>
-          <w:bCs/>
-          <w:color w:val="FF0000"/>
-        </w:rPr>
-        <w:t>preasignadas</w:t>
+        <w:t>, cuidado con escribir cosas fuera de las columnas preasignadas</w:t>
       </w:r>
       <w:r>
         <w:rPr>
@@ -1130,13 +1106,7 @@
       </w:r>
       <w:proofErr w:type="gramEnd"/>
       <w:r>
-        <w:t>hackear</w:t>
-      </w:r>
-      <w:r>
-        <w:t>”“”</w:t>
-      </w:r>
-      <w:r>
-        <w:t>” el juego. No cuesta mucho porque es usar un método de Edu.</w:t>
+        <w:t>hackear”“”” el juego. No cuesta mucho porque es usar un método de Edu.</w:t>
       </w:r>
       <w:r>
         <w:t xml:space="preserve"> También hay que </w:t>
@@ -1203,6 +1173,9 @@
         <w:jc w:val="both"/>
       </w:pPr>
       <w:r>
+        <w:rPr>
+          <w:noProof/>
+        </w:rPr>
         <w:drawing>
           <wp:anchor distT="0" distB="0" distL="114300" distR="114300" simplePos="0" relativeHeight="251658240" behindDoc="1" locked="0" layoutInCell="1" allowOverlap="1" wp14:anchorId="376DA65B" wp14:editId="7D5D325B">
             <wp:simplePos x="0" y="0"/>
@@ -1409,21 +1382,12 @@
       <w:r>
         <w:t xml:space="preserve">situado en </w:t>
       </w:r>
-      <w:proofErr w:type="spellStart"/>
-      <w:r>
-        <w:rPr>
-          <w:b/>
-          <w:bCs/>
-        </w:rPr>
-        <w:t>Assets</w:t>
-      </w:r>
-      <w:proofErr w:type="spellEnd"/>
-      <w:r>
-        <w:rPr>
-          <w:b/>
-          <w:bCs/>
-        </w:rPr>
-        <w:t>/</w:t>
+      <w:r>
+        <w:rPr>
+          <w:b/>
+          <w:bCs/>
+        </w:rPr>
+        <w:t>Assets/</w:t>
       </w:r>
       <w:proofErr w:type="spellStart"/>
       <w:r>
@@ -1472,10 +1436,7 @@
         <w:t>Además</w:t>
       </w:r>
       <w:r>
-        <w:t xml:space="preserve"> </w:t>
-      </w:r>
-      <w:r>
-        <w:t>(</w:t>
+        <w:t xml:space="preserve"> (</w:t>
       </w:r>
       <w:r>
         <w:rPr>
@@ -1602,10 +1563,7 @@
         <w:jc w:val="both"/>
       </w:pPr>
       <w:r>
-        <w:t xml:space="preserve">Con respecto a qué debería de tener </w:t>
-      </w:r>
-      <w:r>
-        <w:t xml:space="preserve">cada </w:t>
+        <w:t xml:space="preserve">Con respecto a qué debería de tener cada </w:t>
       </w:r>
       <w:r>
         <w:rPr>
@@ -1616,10 +1574,73 @@
         <w:t>generador</w:t>
       </w:r>
       <w:r>
+        <w:t xml:space="preserve">, quizá debería ser algo como </w:t>
+      </w:r>
+      <w:r>
+        <w:rPr>
+          <w:b/>
+          <w:bCs/>
+        </w:rPr>
+        <w:t xml:space="preserve">(ID, TITLE, DESC, </w:t>
+      </w:r>
+      <w:r>
+        <w:rPr>
+          <w:b/>
+          <w:bCs/>
+        </w:rPr>
+        <w:t>PRICE</w:t>
+      </w:r>
+      <w:r>
+        <w:rPr>
+          <w:b/>
+          <w:bCs/>
+        </w:rPr>
         <w:t xml:space="preserve">, </w:t>
       </w:r>
       <w:r>
-        <w:t xml:space="preserve">quizá debería ser algo como </w:t>
+        <w:rPr>
+          <w:b/>
+          <w:bCs/>
+        </w:rPr>
+        <w:t xml:space="preserve">UNLOCKED (booleano), </w:t>
+      </w:r>
+      <w:r>
+        <w:rPr>
+          <w:b/>
+          <w:bCs/>
+        </w:rPr>
+        <w:t>¿POINTS PER SECOND A AÑADIR?, ¿NÚMERO DE ITEMS?, SPRITE</w:t>
+      </w:r>
+      <w:r>
+        <w:rPr>
+          <w:b/>
+          <w:bCs/>
+        </w:rPr>
+        <w:t>)</w:t>
+      </w:r>
+      <w:r>
+        <w:t xml:space="preserve"> y </w:t>
+      </w:r>
+      <w:r>
+        <w:t>cada</w:t>
+      </w:r>
+      <w:r>
+        <w:rPr>
+          <w:b/>
+          <w:bCs/>
+        </w:rPr>
+        <w:t xml:space="preserve"> </w:t>
+      </w:r>
+      <w:r>
+        <w:rPr>
+          <w:b/>
+          <w:bCs/>
+          <w:color w:val="FFC000"/>
+        </w:rPr>
+        <w:t>mejora</w:t>
+      </w:r>
+      <w:r>
+        <w:t xml:space="preserve">, quizá debería ser algo como </w:t>
       </w:r>
       <w:r>
         <w:rPr>
@@ -1654,7 +1675,7 @@
           <w:b/>
           <w:bCs/>
         </w:rPr>
-        <w:t>¿POINTS PER SECOND A AÑADIR?, ¿NÚMERO DE ITEMS?, SPRITE</w:t>
+        <w:t>¿MEJORA QUE SE PONE?, SPRITE</w:t>
       </w:r>
       <w:r>
         <w:rPr>
@@ -1664,191 +1685,104 @@
         <w:t>)</w:t>
       </w:r>
       <w:r>
+        <w:t>.</w:t>
+      </w:r>
+    </w:p>
+    <w:p>
+      <w:proofErr w:type="gramStart"/>
+      <w:r>
+        <w:rPr>
+          <w:b/>
+          <w:bCs/>
+          <w:color w:val="FF0000"/>
+        </w:rPr>
+        <w:t>Otras cosas a añadir</w:t>
+      </w:r>
+      <w:proofErr w:type="gramEnd"/>
+      <w:r>
+        <w:t xml:space="preserve">: el Sprite de la </w:t>
+      </w:r>
+      <w:r>
+        <w:rPr>
+          <w:b/>
+          <w:bCs/>
+        </w:rPr>
+        <w:t xml:space="preserve">mejora correspondiente </w:t>
+      </w:r>
+      <w:r>
+        <w:rPr>
+          <w:b/>
+          <w:bCs/>
+        </w:rPr>
+        <w:t>se pone en</w:t>
+      </w:r>
+      <w:r>
+        <w:rPr>
+          <w:b/>
+          <w:bCs/>
+        </w:rPr>
+        <w:t xml:space="preserve"> tu cursor</w:t>
+      </w:r>
+      <w:r>
         <w:t xml:space="preserve"> y </w:t>
       </w:r>
       <w:r>
-        <w:t>cada</w:t>
-      </w:r>
-      <w:r>
-        <w:rPr>
-          <w:b/>
-          <w:bCs/>
-        </w:rPr>
-        <w:t xml:space="preserve"> </w:t>
-      </w:r>
-      <w:r>
-        <w:rPr>
-          <w:b/>
-          <w:bCs/>
-          <w:color w:val="FFC000"/>
-        </w:rPr>
-        <w:t>mejora</w:t>
-      </w:r>
-      <w:r>
-        <w:t xml:space="preserve">, quizá debería ser algo como </w:t>
-      </w:r>
-      <w:r>
-        <w:rPr>
-          <w:b/>
-          <w:bCs/>
-        </w:rPr>
-        <w:t xml:space="preserve">(ID, TITLE, DESC, </w:t>
-      </w:r>
-      <w:r>
-        <w:rPr>
-          <w:b/>
-          <w:bCs/>
-        </w:rPr>
-        <w:t>PRICE</w:t>
-      </w:r>
-      <w:r>
-        <w:rPr>
-          <w:b/>
-          <w:bCs/>
-        </w:rPr>
-        <w:t xml:space="preserve">, </w:t>
-      </w:r>
-      <w:r>
-        <w:rPr>
-          <w:b/>
-          <w:bCs/>
-        </w:rPr>
-        <w:t>UNLOCKED (booleano)</w:t>
-      </w:r>
-      <w:r>
-        <w:rPr>
-          <w:b/>
-          <w:bCs/>
-        </w:rPr>
-        <w:t xml:space="preserve">, </w:t>
-      </w:r>
-      <w:r>
-        <w:rPr>
-          <w:b/>
-          <w:bCs/>
-        </w:rPr>
-        <w:t>¿</w:t>
-      </w:r>
-      <w:r>
-        <w:rPr>
-          <w:b/>
-          <w:bCs/>
-        </w:rPr>
-        <w:t>MEJORA QUE SE PONE</w:t>
-      </w:r>
-      <w:r>
-        <w:rPr>
-          <w:b/>
-          <w:bCs/>
-        </w:rPr>
-        <w:t>?, SPRITE</w:t>
-      </w:r>
-      <w:r>
-        <w:rPr>
-          <w:b/>
-          <w:bCs/>
-        </w:rPr>
-        <w:t>)</w:t>
-      </w:r>
-      <w:r>
-        <w:t>.</w:t>
-      </w:r>
-    </w:p>
-    <w:p>
-      <w:proofErr w:type="gramStart"/>
-      <w:r>
-        <w:rPr>
-          <w:b/>
-          <w:bCs/>
-          <w:color w:val="FF0000"/>
-        </w:rPr>
-        <w:t>Otras cosas a añadir</w:t>
-      </w:r>
-      <w:proofErr w:type="gramEnd"/>
-      <w:r>
-        <w:t xml:space="preserve">: el Sprite de la </w:t>
-      </w:r>
-      <w:r>
-        <w:rPr>
-          <w:b/>
-          <w:bCs/>
-        </w:rPr>
-        <w:t xml:space="preserve">mejora correspondiente </w:t>
-      </w:r>
-      <w:r>
-        <w:rPr>
-          <w:b/>
-          <w:bCs/>
-        </w:rPr>
-        <w:t>se pone en</w:t>
-      </w:r>
-      <w:r>
-        <w:rPr>
-          <w:b/>
-          <w:bCs/>
-        </w:rPr>
-        <w:t xml:space="preserve"> tu cursor</w:t>
-      </w:r>
-      <w:r>
+        <w:t xml:space="preserve">al clicar sale una </w:t>
+      </w:r>
+      <w:r>
+        <w:rPr>
+          <w:b/>
+          <w:bCs/>
+        </w:rPr>
+        <w:t xml:space="preserve">pequeña animación </w:t>
+      </w:r>
+      <w:r>
+        <w:t xml:space="preserve">como en el </w:t>
+      </w:r>
+      <w:proofErr w:type="spellStart"/>
+      <w:r>
+        <w:t>CookieClicke</w:t>
+      </w:r>
+      <w:r>
+        <w:t>r</w:t>
+      </w:r>
+      <w:proofErr w:type="spellEnd"/>
+    </w:p>
+    <w:p>
+      <w:pPr>
+        <w:jc w:val="both"/>
+      </w:pPr>
+      <w:r>
+        <w:t>PERSONAS QUE PODRÍAN DESEMPEÑAR ESTA TAREA</w:t>
+      </w:r>
+      <w:r>
+        <w:rPr>
+          <w:b/>
+          <w:bCs/>
+          <w:color w:val="7030A0"/>
+        </w:rPr>
+        <w:t>*</w:t>
+      </w:r>
+      <w:r>
+        <w:t xml:space="preserve"> =&gt; </w:t>
+      </w:r>
+      <w:r>
+        <w:rPr>
+          <w:b/>
+          <w:bCs/>
+          <w:color w:val="FF0000"/>
+        </w:rPr>
+        <w:t>Juanma</w:t>
+      </w:r>
+      <w:r>
+        <w:rPr>
+          <w:b/>
+          <w:bCs/>
+          <w:color w:val="FF0000"/>
+        </w:rPr>
         <w:t xml:space="preserve"> y </w:t>
       </w:r>
       <w:r>
-        <w:t xml:space="preserve">al clicar sale una </w:t>
-      </w:r>
-      <w:r>
-        <w:rPr>
-          <w:b/>
-          <w:bCs/>
-        </w:rPr>
-        <w:t xml:space="preserve">pequeña animación </w:t>
-      </w:r>
-      <w:r>
-        <w:t xml:space="preserve">como en el </w:t>
-      </w:r>
-      <w:proofErr w:type="spellStart"/>
-      <w:r>
-        <w:t>CookieClicke</w:t>
-      </w:r>
-      <w:r>
-        <w:t>r</w:t>
-      </w:r>
-      <w:proofErr w:type="spellEnd"/>
-    </w:p>
-    <w:p>
-      <w:pPr>
-        <w:jc w:val="both"/>
-      </w:pPr>
-      <w:r>
-        <w:t>PERSONAS QUE PODRÍAN DESEMPEÑAR ESTA TAREA</w:t>
-      </w:r>
-      <w:r>
-        <w:rPr>
-          <w:b/>
-          <w:bCs/>
-          <w:color w:val="7030A0"/>
-        </w:rPr>
-        <w:t>*</w:t>
-      </w:r>
-      <w:r>
-        <w:t xml:space="preserve"> =&gt; </w:t>
-      </w:r>
-      <w:r>
-        <w:rPr>
-          <w:b/>
-          <w:bCs/>
-          <w:color w:val="FF0000"/>
-        </w:rPr>
-        <w:t>Juanma</w:t>
-      </w:r>
-      <w:r>
-        <w:rPr>
-          <w:b/>
-          <w:bCs/>
-          <w:color w:val="FF0000"/>
-        </w:rPr>
-        <w:t xml:space="preserve"> y </w:t>
-      </w:r>
-      <w:r>
         <w:rPr>
           <w:b/>
           <w:bCs/>
@@ -1857,10 +1791,7 @@
         <w:t>Javi</w:t>
       </w:r>
       <w:r>
-        <w:t xml:space="preserve">. </w:t>
-      </w:r>
-      <w:r>
-        <w:t>El primero porque ya tiene experiencia en la tienda y el segundo para ver si espabila y hace algo.</w:t>
+        <w:t>. El primero porque ya tiene experiencia en la tienda y el segundo para ver si espabila y hace algo.</w:t>
       </w:r>
       <w:r>
         <w:t xml:space="preserve"> Del tema del </w:t>
@@ -2000,15 +1931,7 @@
         <w:t>)</w:t>
       </w:r>
       <w:r>
-        <w:t xml:space="preserve">. De nuevo, nos inspiramos en Cookie Clicker y algo (poco) en los logros de </w:t>
-      </w:r>
-      <w:proofErr w:type="spellStart"/>
-      <w:r>
-        <w:t>Steam</w:t>
-      </w:r>
-      <w:proofErr w:type="spellEnd"/>
-      <w:r>
-        <w:t>, que “se ordenan” (no exactamente, porque están como divididos) primero porque SÍ esté desbloqueado y después por algún criterio que desconozco</w:t>
+        <w:t>. De nuevo, nos inspiramos en Cookie Clicker y algo (poco) en los logros de Steam, que “se ordenan” (no exactamente, porque están como divididos) primero porque SÍ esté desbloqueado y después por algún criterio que desconozco</w:t>
       </w:r>
       <w:r>
         <w:t>.</w:t>
@@ -2019,6 +1942,9 @@
         <w:jc w:val="both"/>
       </w:pPr>
       <w:r>
+        <w:rPr>
+          <w:noProof/>
+        </w:rPr>
         <w:drawing>
           <wp:inline distT="0" distB="0" distL="0" distR="0" wp14:anchorId="74C8FE07" wp14:editId="78B6B51F">
             <wp:extent cx="6645910" cy="1731981"/>
@@ -2073,6 +1999,9 @@
         <w:jc w:val="both"/>
       </w:pPr>
       <w:r>
+        <w:rPr>
+          <w:noProof/>
+        </w:rPr>
         <w:drawing>
           <wp:inline distT="0" distB="0" distL="0" distR="0" wp14:anchorId="50B0C0EA" wp14:editId="38D694F9">
             <wp:extent cx="6645910" cy="2527935"/>
@@ -2145,14 +2074,7 @@
           <w:b/>
           <w:bCs/>
         </w:rPr>
-        <w:t>UNLOCKED (booleano)</w:t>
-      </w:r>
-      <w:r>
-        <w:rPr>
-          <w:b/>
-          <w:bCs/>
-        </w:rPr>
-        <w:t xml:space="preserve">, </w:t>
+        <w:t xml:space="preserve">UNLOCKED (booleano), </w:t>
       </w:r>
       <w:r>
         <w:rPr>
@@ -2214,13 +2136,7 @@
         <w:t xml:space="preserve"> y quizá Eloy</w:t>
       </w:r>
       <w:r>
-        <w:t xml:space="preserve">. </w:t>
-      </w:r>
-      <w:r>
-        <w:t>Dijo que lo quería hacer y probablemente hacer el sistema no sea algo titánicamente difícil. Además, creo que hay tutoriales en internet</w:t>
-      </w:r>
-      <w:r>
-        <w:t xml:space="preserve">. Del tema del </w:t>
+        <w:t xml:space="preserve">. Dijo que lo quería hacer y probablemente hacer el sistema no sea algo titánicamente difícil. Además, creo que hay tutoriales en internet. Del tema del </w:t>
       </w:r>
       <w:proofErr w:type="spellStart"/>
       <w:r>
@@ -2228,13 +2144,7 @@
       </w:r>
       <w:proofErr w:type="spellEnd"/>
       <w:r>
-        <w:t xml:space="preserve"> se </w:t>
-      </w:r>
-      <w:r>
-        <w:t>puede encargar</w:t>
-      </w:r>
-      <w:r>
-        <w:t xml:space="preserve"> </w:t>
+        <w:t xml:space="preserve"> se puede encargar </w:t>
       </w:r>
       <w:r>
         <w:rPr>
@@ -2700,15 +2610,7 @@
           <w:bCs/>
           <w:color w:val="FF0000"/>
         </w:rPr>
-        <w:t>A</w:t>
-      </w:r>
-      <w:r>
-        <w:rPr>
-          <w:b/>
-          <w:bCs/>
-          <w:color w:val="FF0000"/>
-        </w:rPr>
-        <w:t>udio</w:t>
+        <w:t>Audio</w:t>
       </w:r>
       <w:r>
         <w:rPr>
@@ -2860,6 +2762,9 @@
         <w:jc w:val="center"/>
       </w:pPr>
       <w:r>
+        <w:rPr>
+          <w:noProof/>
+        </w:rPr>
         <w:drawing>
           <wp:inline distT="0" distB="0" distL="0" distR="0" wp14:anchorId="2E120378" wp14:editId="7E6DB419">
             <wp:extent cx="1333686" cy="552527"/>
@@ -2920,33 +2825,8 @@
           <w:b/>
           <w:bCs/>
         </w:rPr>
-        <w:t>“La iglesia de &lt;</w:t>
-      </w:r>
-      <w:proofErr w:type="spellStart"/>
-      <w:r>
-        <w:rPr>
-          <w:b/>
-          <w:bCs/>
-        </w:rPr>
-        <w:t>user</w:t>
-      </w:r>
-      <w:proofErr w:type="spellEnd"/>
-      <w:r>
-        <w:rPr>
-          <w:b/>
-          <w:bCs/>
-        </w:rPr>
-        <w:t xml:space="preserve">&gt;”, y el usuario pudiese rellenar ese campo con el </w:t>
-      </w:r>
-      <w:proofErr w:type="spellStart"/>
-      <w:r>
-        <w:rPr>
-          <w:b/>
-          <w:bCs/>
-        </w:rPr>
-        <w:t>string</w:t>
-      </w:r>
-      <w:proofErr w:type="spellEnd"/>
+        <w:t>“La iglesia de &lt;user&gt;”, y el usuario pudiese rellenar ese campo con el string</w:t>
+      </w:r>
       <w:r>
         <w:t xml:space="preserve"> que quisiese.</w:t>
       </w:r>
@@ -3012,10 +2892,7 @@
         <w:t>18,446,744,073,709,551,615</w:t>
       </w:r>
       <w:r>
-        <w:t>,</w:t>
-      </w:r>
-      <w:r>
-        <w:t xml:space="preserve"> así que debería de haber alguna forma de representarlo como “18 </w:t>
+        <w:t xml:space="preserve">, así que debería de haber alguna forma de representarlo como “18 </w:t>
       </w:r>
       <w:proofErr w:type="spellStart"/>
       <w:r>
@@ -3031,6 +2908,9 @@
         <w:jc w:val="center"/>
       </w:pPr>
       <w:r>
+        <w:rPr>
+          <w:noProof/>
+        </w:rPr>
         <w:drawing>
           <wp:inline distT="0" distB="0" distL="0" distR="0" wp14:anchorId="76A7AA4D" wp14:editId="3938B976">
             <wp:extent cx="5776856" cy="3220710"/>
@@ -3357,10 +3237,7 @@
         <w:t xml:space="preserve"> todos</w:t>
       </w:r>
       <w:r>
-        <w:t xml:space="preserve">. </w:t>
-      </w:r>
-      <w:r>
-        <w:t xml:space="preserve">Fueron los que votaron algo que no fuese un no rotundo en aquella encuesta que hizo Rubén. Realmente todos podemos ayudar, ninguno sabe dibujar así que no vamos a obtener resultados grandiosos. </w:t>
+        <w:t xml:space="preserve">. Fueron los que votaron algo que no fuese un no rotundo en aquella encuesta que hizo Rubén. Realmente todos podemos ayudar, ninguno sabe dibujar así que no vamos a obtener resultados grandiosos. </w:t>
       </w:r>
       <w:proofErr w:type="gramStart"/>
       <w:r>
@@ -3385,7 +3262,7 @@
 </file>
 
 <file path=word/endnotes.xml><?xml version="1.0" encoding="utf-8"?>
-<w:endnotes xmlns:wpc="http://schemas.microsoft.com/office/word/2010/wordprocessingCanvas" xmlns:cx="http://schemas.microsoft.com/office/drawing/2014/chartex" xmlns:cx1="http://schemas.microsoft.com/office/drawing/2015/9/8/chartex" xmlns:cx2="http://schemas.microsoft.com/office/drawing/2015/10/21/chartex" xmlns:cx3="http://schemas.microsoft.com/office/drawing/2016/5/9/chartex" xmlns:cx4="http://schemas.microsoft.com/office/drawing/2016/5/10/chartex" xmlns:cx5="http://schemas.microsoft.com/office/drawing/2016/5/11/chartex" xmlns:cx6="http://schemas.microsoft.com/office/drawing/2016/5/12/chartex" xmlns:cx7="http://schemas.microsoft.com/office/drawing/2016/5/13/chartex" xmlns:cx8="http://schemas.microsoft.com/office/drawing/2016/5/14/chartex" xmlns:mc="http://schemas.openxmlformats.org/markup-compatibility/2006" xmlns:aink="http://schemas.microsoft.com/office/drawing/2016/ink" xmlns:am3d="http://schemas.microsoft.com/office/drawing/2017/model3d" xmlns:o="urn:schemas-microsoft-com:office:office" xmlns:oel="http://schemas.microsoft.com/office/2019/extlst" xmlns:r="http://schemas.openxmlformats.org/officeDocument/2006/relationships" xmlns:m="http://schemas.openxmlformats.org/officeDocument/2006/math" xmlns:v="urn:schemas-microsoft-com:vml" xmlns:wp14="http://schemas.microsoft.com/office/word/2010/wordprocessingDrawing" xmlns:wp="http://schemas.openxmlformats.org/drawingml/2006/wordprocessingDrawing" xmlns:w10="urn:schemas-microsoft-com:office:word" xmlns:w="http://schemas.openxmlformats.org/wordprocessingml/2006/main" xmlns:w14="http://schemas.microsoft.com/office/word/2010/wordml" xmlns:w15="http://schemas.microsoft.com/office/word/2012/wordml" xmlns:w16cex="http://schemas.microsoft.com/office/word/2018/wordml/cex" xmlns:w16cid="http://schemas.microsoft.com/office/word/2016/wordml/cid" xmlns:w16="http://schemas.microsoft.com/office/word/2018/wordml" xmlns:w16du="http://schemas.microsoft.com/office/word/2023/wordml/word16du" xmlns:w16sdtdh="http://schemas.microsoft.com/office/word/2020/wordml/sdtdatahash" xmlns:w16se="http://schemas.microsoft.com/office/word/2015/wordml/symex" xmlns:wpg="http://schemas.microsoft.com/office/word/2010/wordprocessingGroup" xmlns:wpi="http://schemas.microsoft.com/office/word/2010/wordprocessingInk" xmlns:wne="http://schemas.microsoft.com/office/word/2006/wordml" xmlns:wps="http://schemas.microsoft.com/office/word/2010/wordprocessingShape" mc:Ignorable="w14 w15 w16se w16cid w16 w16cex w16sdtdh w16du wp14">
+<w:endnotes xmlns:wpc="http://schemas.microsoft.com/office/word/2010/wordprocessingCanvas" xmlns:cx="http://schemas.microsoft.com/office/drawing/2014/chartex" xmlns:cx1="http://schemas.microsoft.com/office/drawing/2015/9/8/chartex" xmlns:cx2="http://schemas.microsoft.com/office/drawing/2015/10/21/chartex" xmlns:cx3="http://schemas.microsoft.com/office/drawing/2016/5/9/chartex" xmlns:cx4="http://schemas.microsoft.com/office/drawing/2016/5/10/chartex" xmlns:cx5="http://schemas.microsoft.com/office/drawing/2016/5/11/chartex" xmlns:cx6="http://schemas.microsoft.com/office/drawing/2016/5/12/chartex" xmlns:cx7="http://schemas.microsoft.com/office/drawing/2016/5/13/chartex" xmlns:cx8="http://schemas.microsoft.com/office/drawing/2016/5/14/chartex" xmlns:mc="http://schemas.openxmlformats.org/markup-compatibility/2006" xmlns:aink="http://schemas.microsoft.com/office/drawing/2016/ink" xmlns:am3d="http://schemas.microsoft.com/office/drawing/2017/model3d" xmlns:o="urn:schemas-microsoft-com:office:office" xmlns:oel="http://schemas.microsoft.com/office/2019/extlst" xmlns:r="http://schemas.openxmlformats.org/officeDocument/2006/relationships" xmlns:m="http://schemas.openxmlformats.org/officeDocument/2006/math" xmlns:v="urn:schemas-microsoft-com:vml" xmlns:wp14="http://schemas.microsoft.com/office/word/2010/wordprocessingDrawing" xmlns:wp="http://schemas.openxmlformats.org/drawingml/2006/wordprocessingDrawing" xmlns:w10="urn:schemas-microsoft-com:office:word" xmlns:w="http://schemas.openxmlformats.org/wordprocessingml/2006/main" xmlns:w14="http://schemas.microsoft.com/office/word/2010/wordml" xmlns:w15="http://schemas.microsoft.com/office/word/2012/wordml" xmlns:w16cex="http://schemas.microsoft.com/office/word/2018/wordml/cex" xmlns:w16cid="http://schemas.microsoft.com/office/word/2016/wordml/cid" xmlns:w16="http://schemas.microsoft.com/office/word/2018/wordml" xmlns:w16sdtdh="http://schemas.microsoft.com/office/word/2020/wordml/sdtdatahash" xmlns:w16se="http://schemas.microsoft.com/office/word/2015/wordml/symex" xmlns:wpg="http://schemas.microsoft.com/office/word/2010/wordprocessingGroup" xmlns:wpi="http://schemas.microsoft.com/office/word/2010/wordprocessingInk" xmlns:wne="http://schemas.microsoft.com/office/word/2006/wordml" xmlns:wps="http://schemas.microsoft.com/office/word/2010/wordprocessingShape" mc:Ignorable="w14 w15 w16se w16cid w16 w16cex w16sdtdh wp14">
   <w:endnote w:type="separator" w:id="-1">
     <w:p>
       <w:pPr>
@@ -3410,7 +3287,7 @@
 </file>
 
 <file path=word/footnotes.xml><?xml version="1.0" encoding="utf-8"?>
-<w:footnotes xmlns:wpc="http://schemas.microsoft.com/office/word/2010/wordprocessingCanvas" xmlns:cx="http://schemas.microsoft.com/office/drawing/2014/chartex" xmlns:cx1="http://schemas.microsoft.com/office/drawing/2015/9/8/chartex" xmlns:cx2="http://schemas.microsoft.com/office/drawing/2015/10/21/chartex" xmlns:cx3="http://schemas.microsoft.com/office/drawing/2016/5/9/chartex" xmlns:cx4="http://schemas.microsoft.com/office/drawing/2016/5/10/chartex" xmlns:cx5="http://schemas.microsoft.com/office/drawing/2016/5/11/chartex" xmlns:cx6="http://schemas.microsoft.com/office/drawing/2016/5/12/chartex" xmlns:cx7="http://schemas.microsoft.com/office/drawing/2016/5/13/chartex" xmlns:cx8="http://schemas.microsoft.com/office/drawing/2016/5/14/chartex" xmlns:mc="http://schemas.openxmlformats.org/markup-compatibility/2006" xmlns:aink="http://schemas.microsoft.com/office/drawing/2016/ink" xmlns:am3d="http://schemas.microsoft.com/office/drawing/2017/model3d" xmlns:o="urn:schemas-microsoft-com:office:office" xmlns:oel="http://schemas.microsoft.com/office/2019/extlst" xmlns:r="http://schemas.openxmlformats.org/officeDocument/2006/relationships" xmlns:m="http://schemas.openxmlformats.org/officeDocument/2006/math" xmlns:v="urn:schemas-microsoft-com:vml" xmlns:wp14="http://schemas.microsoft.com/office/word/2010/wordprocessingDrawing" xmlns:wp="http://schemas.openxmlformats.org/drawingml/2006/wordprocessingDrawing" xmlns:w10="urn:schemas-microsoft-com:office:word" xmlns:w="http://schemas.openxmlformats.org/wordprocessingml/2006/main" xmlns:w14="http://schemas.microsoft.com/office/word/2010/wordml" xmlns:w15="http://schemas.microsoft.com/office/word/2012/wordml" xmlns:w16cex="http://schemas.microsoft.com/office/word/2018/wordml/cex" xmlns:w16cid="http://schemas.microsoft.com/office/word/2016/wordml/cid" xmlns:w16="http://schemas.microsoft.com/office/word/2018/wordml" xmlns:w16du="http://schemas.microsoft.com/office/word/2023/wordml/word16du" xmlns:w16sdtdh="http://schemas.microsoft.com/office/word/2020/wordml/sdtdatahash" xmlns:w16se="http://schemas.microsoft.com/office/word/2015/wordml/symex" xmlns:wpg="http://schemas.microsoft.com/office/word/2010/wordprocessingGroup" xmlns:wpi="http://schemas.microsoft.com/office/word/2010/wordprocessingInk" xmlns:wne="http://schemas.microsoft.com/office/word/2006/wordml" xmlns:wps="http://schemas.microsoft.com/office/word/2010/wordprocessingShape" mc:Ignorable="w14 w15 w16se w16cid w16 w16cex w16sdtdh w16du wp14">
+<w:footnotes xmlns:wpc="http://schemas.microsoft.com/office/word/2010/wordprocessingCanvas" xmlns:cx="http://schemas.microsoft.com/office/drawing/2014/chartex" xmlns:cx1="http://schemas.microsoft.com/office/drawing/2015/9/8/chartex" xmlns:cx2="http://schemas.microsoft.com/office/drawing/2015/10/21/chartex" xmlns:cx3="http://schemas.microsoft.com/office/drawing/2016/5/9/chartex" xmlns:cx4="http://schemas.microsoft.com/office/drawing/2016/5/10/chartex" xmlns:cx5="http://schemas.microsoft.com/office/drawing/2016/5/11/chartex" xmlns:cx6="http://schemas.microsoft.com/office/drawing/2016/5/12/chartex" xmlns:cx7="http://schemas.microsoft.com/office/drawing/2016/5/13/chartex" xmlns:cx8="http://schemas.microsoft.com/office/drawing/2016/5/14/chartex" xmlns:mc="http://schemas.openxmlformats.org/markup-compatibility/2006" xmlns:aink="http://schemas.microsoft.com/office/drawing/2016/ink" xmlns:am3d="http://schemas.microsoft.com/office/drawing/2017/model3d" xmlns:o="urn:schemas-microsoft-com:office:office" xmlns:oel="http://schemas.microsoft.com/office/2019/extlst" xmlns:r="http://schemas.openxmlformats.org/officeDocument/2006/relationships" xmlns:m="http://schemas.openxmlformats.org/officeDocument/2006/math" xmlns:v="urn:schemas-microsoft-com:vml" xmlns:wp14="http://schemas.microsoft.com/office/word/2010/wordprocessingDrawing" xmlns:wp="http://schemas.openxmlformats.org/drawingml/2006/wordprocessingDrawing" xmlns:w10="urn:schemas-microsoft-com:office:word" xmlns:w="http://schemas.openxmlformats.org/wordprocessingml/2006/main" xmlns:w14="http://schemas.microsoft.com/office/word/2010/wordml" xmlns:w15="http://schemas.microsoft.com/office/word/2012/wordml" xmlns:w16cex="http://schemas.microsoft.com/office/word/2018/wordml/cex" xmlns:w16cid="http://schemas.microsoft.com/office/word/2016/wordml/cid" xmlns:w16="http://schemas.microsoft.com/office/word/2018/wordml" xmlns:w16sdtdh="http://schemas.microsoft.com/office/word/2020/wordml/sdtdatahash" xmlns:w16se="http://schemas.microsoft.com/office/word/2015/wordml/symex" xmlns:wpg="http://schemas.microsoft.com/office/word/2010/wordprocessingGroup" xmlns:wpi="http://schemas.microsoft.com/office/word/2010/wordprocessingInk" xmlns:wne="http://schemas.microsoft.com/office/word/2006/wordml" xmlns:wps="http://schemas.microsoft.com/office/word/2010/wordprocessingShape" mc:Ignorable="w14 w15 w16se w16cid w16 w16cex w16sdtdh wp14">
   <w:footnote w:type="separator" w:id="-1">
     <w:p>
       <w:pPr>
@@ -3435,7 +3312,7 @@
 </file>
 
 <file path=word/numbering.xml><?xml version="1.0" encoding="utf-8"?>
-<w:numbering xmlns:wpc="http://schemas.microsoft.com/office/word/2010/wordprocessingCanvas" xmlns:cx="http://schemas.microsoft.com/office/drawing/2014/chartex" xmlns:cx1="http://schemas.microsoft.com/office/drawing/2015/9/8/chartex" xmlns:cx2="http://schemas.microsoft.com/office/drawing/2015/10/21/chartex" xmlns:cx3="http://schemas.microsoft.com/office/drawing/2016/5/9/chartex" xmlns:cx4="http://schemas.microsoft.com/office/drawing/2016/5/10/chartex" xmlns:cx5="http://schemas.microsoft.com/office/drawing/2016/5/11/chartex" xmlns:cx6="http://schemas.microsoft.com/office/drawing/2016/5/12/chartex" xmlns:cx7="http://schemas.microsoft.com/office/drawing/2016/5/13/chartex" xmlns:cx8="http://schemas.microsoft.com/office/drawing/2016/5/14/chartex" xmlns:mc="http://schemas.openxmlformats.org/markup-compatibility/2006" xmlns:aink="http://schemas.microsoft.com/office/drawing/2016/ink" xmlns:am3d="http://schemas.microsoft.com/office/drawing/2017/model3d" xmlns:o="urn:schemas-microsoft-com:office:office" xmlns:oel="http://schemas.microsoft.com/office/2019/extlst" xmlns:r="http://schemas.openxmlformats.org/officeDocument/2006/relationships" xmlns:m="http://schemas.openxmlformats.org/officeDocument/2006/math" xmlns:v="urn:schemas-microsoft-com:vml" xmlns:wp14="http://schemas.microsoft.com/office/word/2010/wordprocessingDrawing" xmlns:wp="http://schemas.openxmlformats.org/drawingml/2006/wordprocessingDrawing" xmlns:w10="urn:schemas-microsoft-com:office:word" xmlns:w="http://schemas.openxmlformats.org/wordprocessingml/2006/main" xmlns:w14="http://schemas.microsoft.com/office/word/2010/wordml" xmlns:w15="http://schemas.microsoft.com/office/word/2012/wordml" xmlns:w16cex="http://schemas.microsoft.com/office/word/2018/wordml/cex" xmlns:w16cid="http://schemas.microsoft.com/office/word/2016/wordml/cid" xmlns:w16="http://schemas.microsoft.com/office/word/2018/wordml" xmlns:w16du="http://schemas.microsoft.com/office/word/2023/wordml/word16du" xmlns:w16sdtdh="http://schemas.microsoft.com/office/word/2020/wordml/sdtdatahash" xmlns:w16se="http://schemas.microsoft.com/office/word/2015/wordml/symex" xmlns:wpg="http://schemas.microsoft.com/office/word/2010/wordprocessingGroup" xmlns:wpi="http://schemas.microsoft.com/office/word/2010/wordprocessingInk" xmlns:wne="http://schemas.microsoft.com/office/word/2006/wordml" xmlns:wps="http://schemas.microsoft.com/office/word/2010/wordprocessingShape" mc:Ignorable="w14 w15 w16se w16cid w16 w16cex w16sdtdh w16du wp14">
+<w:numbering xmlns:wpc="http://schemas.microsoft.com/office/word/2010/wordprocessingCanvas" xmlns:cx="http://schemas.microsoft.com/office/drawing/2014/chartex" xmlns:cx1="http://schemas.microsoft.com/office/drawing/2015/9/8/chartex" xmlns:cx2="http://schemas.microsoft.com/office/drawing/2015/10/21/chartex" xmlns:cx3="http://schemas.microsoft.com/office/drawing/2016/5/9/chartex" xmlns:cx4="http://schemas.microsoft.com/office/drawing/2016/5/10/chartex" xmlns:cx5="http://schemas.microsoft.com/office/drawing/2016/5/11/chartex" xmlns:cx6="http://schemas.microsoft.com/office/drawing/2016/5/12/chartex" xmlns:cx7="http://schemas.microsoft.com/office/drawing/2016/5/13/chartex" xmlns:cx8="http://schemas.microsoft.com/office/drawing/2016/5/14/chartex" xmlns:mc="http://schemas.openxmlformats.org/markup-compatibility/2006" xmlns:aink="http://schemas.microsoft.com/office/drawing/2016/ink" xmlns:am3d="http://schemas.microsoft.com/office/drawing/2017/model3d" xmlns:o="urn:schemas-microsoft-com:office:office" xmlns:oel="http://schemas.microsoft.com/office/2019/extlst" xmlns:r="http://schemas.openxmlformats.org/officeDocument/2006/relationships" xmlns:m="http://schemas.openxmlformats.org/officeDocument/2006/math" xmlns:v="urn:schemas-microsoft-com:vml" xmlns:wp14="http://schemas.microsoft.com/office/word/2010/wordprocessingDrawing" xmlns:wp="http://schemas.openxmlformats.org/drawingml/2006/wordprocessingDrawing" xmlns:w10="urn:schemas-microsoft-com:office:word" xmlns:w="http://schemas.openxmlformats.org/wordprocessingml/2006/main" xmlns:w14="http://schemas.microsoft.com/office/word/2010/wordml" xmlns:w15="http://schemas.microsoft.com/office/word/2012/wordml" xmlns:w16cex="http://schemas.microsoft.com/office/word/2018/wordml/cex" xmlns:w16cid="http://schemas.microsoft.com/office/word/2016/wordml/cid" xmlns:w16="http://schemas.microsoft.com/office/word/2018/wordml" xmlns:w16sdtdh="http://schemas.microsoft.com/office/word/2020/wordml/sdtdatahash" xmlns:w16se="http://schemas.microsoft.com/office/word/2015/wordml/symex" xmlns:wpg="http://schemas.microsoft.com/office/word/2010/wordprocessingGroup" xmlns:wpi="http://schemas.microsoft.com/office/word/2010/wordprocessingInk" xmlns:wne="http://schemas.microsoft.com/office/word/2006/wordml" xmlns:wps="http://schemas.microsoft.com/office/word/2010/wordprocessingShape" mc:Ignorable="w14 w15 w16se w16cid w16 w16cex w16sdtdh wp14">
   <w:abstractNum w:abstractNumId="0" w15:restartNumberingAfterBreak="0">
     <w:nsid w:val="2F0B045B"/>
     <w:multiLevelType w:val="hybridMultilevel"/>
@@ -3534,7 +3411,7 @@
 </file>
 
 <file path=word/styles.xml><?xml version="1.0" encoding="utf-8"?>
-<w:styles xmlns:mc="http://schemas.openxmlformats.org/markup-compatibility/2006" xmlns:r="http://schemas.openxmlformats.org/officeDocument/2006/relationships" xmlns:w="http://schemas.openxmlformats.org/wordprocessingml/2006/main" xmlns:w14="http://schemas.microsoft.com/office/word/2010/wordml" xmlns:w15="http://schemas.microsoft.com/office/word/2012/wordml" xmlns:w16cex="http://schemas.microsoft.com/office/word/2018/wordml/cex" xmlns:w16cid="http://schemas.microsoft.com/office/word/2016/wordml/cid" xmlns:w16="http://schemas.microsoft.com/office/word/2018/wordml" xmlns:w16du="http://schemas.microsoft.com/office/word/2023/wordml/word16du" xmlns:w16sdtdh="http://schemas.microsoft.com/office/word/2020/wordml/sdtdatahash" xmlns:w16se="http://schemas.microsoft.com/office/word/2015/wordml/symex" mc:Ignorable="w14 w15 w16se w16cid w16 w16cex w16sdtdh w16du">
+<w:styles xmlns:mc="http://schemas.openxmlformats.org/markup-compatibility/2006" xmlns:r="http://schemas.openxmlformats.org/officeDocument/2006/relationships" xmlns:w="http://schemas.openxmlformats.org/wordprocessingml/2006/main" xmlns:w14="http://schemas.microsoft.com/office/word/2010/wordml" xmlns:w15="http://schemas.microsoft.com/office/word/2012/wordml" xmlns:w16cex="http://schemas.microsoft.com/office/word/2018/wordml/cex" xmlns:w16cid="http://schemas.microsoft.com/office/word/2016/wordml/cid" xmlns:w16="http://schemas.microsoft.com/office/word/2018/wordml" xmlns:w16sdtdh="http://schemas.microsoft.com/office/word/2020/wordml/sdtdatahash" xmlns:w16se="http://schemas.microsoft.com/office/word/2015/wordml/symex" mc:Ignorable="w14 w15 w16se w16cid w16 w16cex w16sdtdh">
   <w:docDefaults>
     <w:rPrDefault>
       <w:rPr>

</xml_diff>